<commit_message>
Update 7/2/2024 7:08PM EST
Update as of 7:08PM EST on 7/2/2024.
</commit_message>
<xml_diff>
--- a/INTELLECTUAL/SECURITY ERROR PREVENTION/20240702 - MCE123, Inc. - Security Error Prevention Security Systems - v1.0.2.1.docx
+++ b/INTELLECTUAL/SECURITY ERROR PREVENTION/20240702 - MCE123, Inc. - Security Error Prevention Security Systems - v1.0.2.1.docx
@@ -255,7 +255,7 @@
           <w:sz w:val="28"/>
           <w:szCs w:val="28"/>
         </w:rPr>
-        <w:t>7/2/2024 5:19:59 PM</w:t>
+        <w:t>7/2/2024 7:03:47 PM</w:t>
       </w:r>
     </w:p>
     <w:p>
@@ -582,6 +582,7 @@
       <w:r>
         <w:t xml:space="preserve"> </w:t>
       </w:r>
+      <w:proofErr w:type="gramStart"/>
       <w:r>
         <w:rPr>
           <w:b/>
@@ -591,7 +592,11 @@
         <w:t>OCCURS</w:t>
       </w:r>
       <w:r>
-        <w:t xml:space="preserve">,                                   </w:t>
+        <w:t xml:space="preserve">,   </w:t>
+      </w:r>
+      <w:proofErr w:type="gramEnd"/>
+      <w:r>
+        <w:t xml:space="preserve">                                </w:t>
       </w:r>
       <w:r>
         <w:rPr>
@@ -731,13 +736,7 @@
         <w:rPr>
           <w:u w:val="single"/>
         </w:rPr>
-        <w:t>FINANCIAL</w:t>
-      </w:r>
-      <w:r>
-        <w:rPr>
-          <w:u w:val="single"/>
-        </w:rPr>
-        <w:t xml:space="preserve"> SECURITY ERROR</w:t>
+        <w:t>FINANCIAL SECURITY ERROR</w:t>
       </w:r>
       <w:r>
         <w:rPr>
@@ -794,15 +793,7 @@
           <w:bCs/>
           <w:color w:val="FF0000"/>
         </w:rPr>
-        <w:t>FINANCIAL</w:t>
-      </w:r>
-      <w:r>
-        <w:rPr>
-          <w:b/>
-          <w:bCs/>
-          <w:color w:val="FF0000"/>
-        </w:rPr>
-        <w:t xml:space="preserve"> SECURITY ERROR</w:t>
+        <w:t>FINANCIAL SECURITY ERROR</w:t>
       </w:r>
       <w:r>
         <w:t xml:space="preserve"> </w:t>
@@ -818,6 +809,7 @@
       <w:r>
         <w:t xml:space="preserve"> </w:t>
       </w:r>
+      <w:proofErr w:type="gramStart"/>
       <w:r>
         <w:rPr>
           <w:b/>
@@ -827,13 +819,11 @@
         <w:t>OCCURS</w:t>
       </w:r>
       <w:r>
-        <w:t xml:space="preserve">,                       </w:t>
-      </w:r>
-      <w:r>
-        <w:t xml:space="preserve"> </w:t>
-      </w:r>
-      <w:r>
-        <w:t xml:space="preserve">                                             </w:t>
+        <w:t xml:space="preserve">,   </w:t>
+      </w:r>
+      <w:proofErr w:type="gramEnd"/>
+      <w:r>
+        <w:t xml:space="preserve">                                                                  </w:t>
       </w:r>
       <w:r>
         <w:rPr>
@@ -935,6 +925,7 @@
       <w:r>
         <w:t xml:space="preserve"> </w:t>
       </w:r>
+      <w:proofErr w:type="gramStart"/>
       <w:r>
         <w:rPr>
           <w:b/>
@@ -944,7 +935,11 @@
         <w:t>OCCURS</w:t>
       </w:r>
       <w:r>
-        <w:t xml:space="preserve">,                                                                    </w:t>
+        <w:t xml:space="preserve">,   </w:t>
+      </w:r>
+      <w:proofErr w:type="gramEnd"/>
+      <w:r>
+        <w:t xml:space="preserve">                                                                 </w:t>
       </w:r>
       <w:r>
         <w:rPr>
@@ -1157,6 +1152,7 @@
       <w:r>
         <w:t xml:space="preserve"> </w:t>
       </w:r>
+      <w:proofErr w:type="gramStart"/>
       <w:r>
         <w:rPr>
           <w:b/>
@@ -1166,7 +1162,11 @@
         <w:t>OCCURS</w:t>
       </w:r>
       <w:r>
-        <w:t xml:space="preserve">,                                                                                            </w:t>
+        <w:t xml:space="preserve">,   </w:t>
+      </w:r>
+      <w:proofErr w:type="gramEnd"/>
+      <w:r>
+        <w:t xml:space="preserve">                                                                                         </w:t>
       </w:r>
       <w:r>
         <w:rPr>
@@ -1417,19 +1417,7 @@
         <w:rPr>
           <w:u w:val="single"/>
         </w:rPr>
-        <w:t>PR</w:t>
-      </w:r>
-      <w:r>
-        <w:rPr>
-          <w:u w:val="single"/>
-        </w:rPr>
-        <w:t>OTECTIVE</w:t>
-      </w:r>
-      <w:r>
-        <w:rPr>
-          <w:u w:val="single"/>
-        </w:rPr>
-        <w:t xml:space="preserve"> SECURITY ERROR</w:t>
+        <w:t>PROTECTIVE SECURITY ERROR</w:t>
       </w:r>
       <w:r>
         <w:rPr>
@@ -1486,23 +1474,7 @@
           <w:bCs/>
           <w:color w:val="FF0000"/>
         </w:rPr>
-        <w:t>PR</w:t>
-      </w:r>
-      <w:r>
-        <w:rPr>
-          <w:b/>
-          <w:bCs/>
-          <w:color w:val="FF0000"/>
-        </w:rPr>
-        <w:t>OTECTIVE</w:t>
-      </w:r>
-      <w:r>
-        <w:rPr>
-          <w:b/>
-          <w:bCs/>
-          <w:color w:val="FF0000"/>
-        </w:rPr>
-        <w:t xml:space="preserve"> SECURITY ERROR</w:t>
+        <w:t>PROTECTIVE SECURITY ERROR</w:t>
       </w:r>
       <w:r>
         <w:t xml:space="preserve"> </w:t>
@@ -1518,6 +1490,7 @@
       <w:r>
         <w:t xml:space="preserve"> </w:t>
       </w:r>
+      <w:proofErr w:type="gramStart"/>
       <w:r>
         <w:rPr>
           <w:b/>
@@ -1527,10 +1500,11 @@
         <w:t>OCCURS</w:t>
       </w:r>
       <w:r>
-        <w:t xml:space="preserve">, </w:t>
-      </w:r>
-      <w:r>
-        <w:t xml:space="preserve">                                                                        </w:t>
+        <w:t xml:space="preserve">,   </w:t>
+      </w:r>
+      <w:proofErr w:type="gramEnd"/>
+      <w:r>
+        <w:t xml:space="preserve">                                                                      </w:t>
       </w:r>
       <w:r>
         <w:rPr>
@@ -1617,6 +1591,271 @@
           <w:color w:val="FF0000"/>
         </w:rPr>
         <w:t>PUBLIC SECURITY ERROR</w:t>
+      </w:r>
+      <w:r>
+        <w:t xml:space="preserve"> </w:t>
+      </w:r>
+      <w:r>
+        <w:rPr>
+          <w:b/>
+          <w:bCs/>
+          <w:color w:val="C00000"/>
+        </w:rPr>
+        <w:t>NEVER</w:t>
+      </w:r>
+      <w:r>
+        <w:t xml:space="preserve"> </w:t>
+      </w:r>
+      <w:r>
+        <w:rPr>
+          <w:b/>
+          <w:bCs/>
+          <w:color w:val="7030A0"/>
+        </w:rPr>
+        <w:t>OCCURS</w:t>
+      </w:r>
+      <w:r>
+        <w:t xml:space="preserve">, </w:t>
+      </w:r>
+      <w:r>
+        <w:rPr>
+          <w:b/>
+          <w:bCs/>
+          <w:color w:val="00B0F0"/>
+        </w:rPr>
+        <w:t>IMPLICITLY-EXPLICITLY GLOBALLY DEFINED</w:t>
+      </w:r>
+      <w:r>
+        <w:t>.</w:t>
+      </w:r>
+    </w:p>
+    <w:p>
+      <w:pPr>
+        <w:ind w:left="720" w:hanging="360"/>
+        <w:jc w:val="both"/>
+      </w:pPr>
+      <w:r>
+        <w:rPr>
+          <w:u w:val="single"/>
+        </w:rPr>
+        <w:lastRenderedPageBreak/>
+        <w:t xml:space="preserve">AUTONOMOUS </w:t>
+      </w:r>
+      <w:r>
+        <w:rPr>
+          <w:u w:val="single"/>
+        </w:rPr>
+        <w:t>SAFETY LIABILITY</w:t>
+      </w:r>
+      <w:r>
+        <w:rPr>
+          <w:u w:val="single"/>
+        </w:rPr>
+        <w:t xml:space="preserve"> ERROR</w:t>
+      </w:r>
+      <w:r>
+        <w:rPr>
+          <w:u w:val="single"/>
+        </w:rPr>
+        <w:t xml:space="preserve"> PREVENTION SECURITY SYSTEMS</w:t>
+      </w:r>
+      <w:r>
+        <w:t xml:space="preserve"> (</w:t>
+      </w:r>
+      <w:r>
+        <w:rPr>
+          <w:b/>
+          <w:bCs/>
+        </w:rPr>
+        <w:t>2024</w:t>
+      </w:r>
+      <w:r>
+        <w:t xml:space="preserve">) – </w:t>
+      </w:r>
+      <w:r>
+        <w:rPr>
+          <w:b/>
+          <w:bCs/>
+          <w:color w:val="7030A0"/>
+        </w:rPr>
+        <w:t>ENSURES</w:t>
+      </w:r>
+      <w:r>
+        <w:t xml:space="preserve"> </w:t>
+      </w:r>
+      <w:r>
+        <w:rPr>
+          <w:b/>
+          <w:bCs/>
+          <w:color w:val="0070C0"/>
+        </w:rPr>
+        <w:t>THAT</w:t>
+      </w:r>
+      <w:r>
+        <w:t xml:space="preserve">                         </w:t>
+      </w:r>
+      <w:r>
+        <w:rPr>
+          <w:b/>
+          <w:bCs/>
+          <w:color w:val="FF0000"/>
+        </w:rPr>
+        <w:t xml:space="preserve">ANY </w:t>
+      </w:r>
+      <w:r>
+        <w:rPr>
+          <w:b/>
+          <w:bCs/>
+          <w:color w:val="FF0000"/>
+        </w:rPr>
+        <w:t>SAFETY LIABILITY</w:t>
+      </w:r>
+      <w:r>
+        <w:rPr>
+          <w:b/>
+          <w:bCs/>
+          <w:color w:val="FF0000"/>
+        </w:rPr>
+        <w:t xml:space="preserve"> ERROR</w:t>
+      </w:r>
+      <w:r>
+        <w:t xml:space="preserve"> </w:t>
+      </w:r>
+      <w:r>
+        <w:rPr>
+          <w:b/>
+          <w:bCs/>
+          <w:color w:val="C00000"/>
+        </w:rPr>
+        <w:t>NEVER</w:t>
+      </w:r>
+      <w:r>
+        <w:t xml:space="preserve"> </w:t>
+      </w:r>
+      <w:r>
+        <w:rPr>
+          <w:b/>
+          <w:bCs/>
+          <w:color w:val="7030A0"/>
+        </w:rPr>
+        <w:t>OCCURS</w:t>
+      </w:r>
+      <w:r>
+        <w:t xml:space="preserve">, </w:t>
+      </w:r>
+      <w:r>
+        <w:rPr>
+          <w:b/>
+          <w:bCs/>
+          <w:color w:val="00B0F0"/>
+        </w:rPr>
+        <w:t>IMPLICITLY-EXPLICITLY GLOBALLY DEFINED</w:t>
+      </w:r>
+      <w:r>
+        <w:t>.</w:t>
+      </w:r>
+    </w:p>
+    <w:p>
+      <w:pPr>
+        <w:ind w:left="720" w:hanging="360"/>
+        <w:jc w:val="both"/>
+      </w:pPr>
+      <w:r>
+        <w:rPr>
+          <w:u w:val="single"/>
+        </w:rPr>
+        <w:t xml:space="preserve">AUTONOMOUS </w:t>
+      </w:r>
+      <w:r>
+        <w:rPr>
+          <w:u w:val="single"/>
+        </w:rPr>
+        <w:t>S</w:t>
+      </w:r>
+      <w:r>
+        <w:rPr>
+          <w:u w:val="single"/>
+        </w:rPr>
+        <w:t>ECURITY</w:t>
+      </w:r>
+      <w:r>
+        <w:rPr>
+          <w:u w:val="single"/>
+        </w:rPr>
+        <w:t xml:space="preserve"> LIABILITY ERROR</w:t>
+      </w:r>
+      <w:r>
+        <w:rPr>
+          <w:u w:val="single"/>
+        </w:rPr>
+        <w:t xml:space="preserve"> PREVENTION SECURITY SYSTEMS</w:t>
+      </w:r>
+      <w:r>
+        <w:t xml:space="preserve"> (</w:t>
+      </w:r>
+      <w:r>
+        <w:rPr>
+          <w:b/>
+          <w:bCs/>
+        </w:rPr>
+        <w:t>2024</w:t>
+      </w:r>
+      <w:r>
+        <w:t xml:space="preserve">) – </w:t>
+      </w:r>
+      <w:r>
+        <w:rPr>
+          <w:b/>
+          <w:bCs/>
+          <w:color w:val="7030A0"/>
+        </w:rPr>
+        <w:t>ENSURES</w:t>
+      </w:r>
+      <w:r>
+        <w:t xml:space="preserve"> </w:t>
+      </w:r>
+      <w:r>
+        <w:rPr>
+          <w:b/>
+          <w:bCs/>
+          <w:color w:val="0070C0"/>
+        </w:rPr>
+        <w:t>THAT</w:t>
+      </w:r>
+      <w:r>
+        <w:t xml:space="preserve">                         </w:t>
+      </w:r>
+      <w:r>
+        <w:rPr>
+          <w:b/>
+          <w:bCs/>
+          <w:color w:val="FF0000"/>
+        </w:rPr>
+        <w:t xml:space="preserve">ANY </w:t>
+      </w:r>
+      <w:r>
+        <w:rPr>
+          <w:b/>
+          <w:bCs/>
+          <w:color w:val="FF0000"/>
+        </w:rPr>
+        <w:t>S</w:t>
+      </w:r>
+      <w:r>
+        <w:rPr>
+          <w:b/>
+          <w:bCs/>
+          <w:color w:val="FF0000"/>
+        </w:rPr>
+        <w:t>ECURITY</w:t>
+      </w:r>
+      <w:r>
+        <w:rPr>
+          <w:b/>
+          <w:bCs/>
+          <w:color w:val="FF0000"/>
+        </w:rPr>
+        <w:t xml:space="preserve"> LIABILITY ERROR</w:t>
       </w:r>
       <w:r>
         <w:t xml:space="preserve"> </w:t>
@@ -3637,6 +3876,7 @@
       </w:rPr>
       <w:t xml:space="preserve"> </w:t>
     </w:r>
+    <w:proofErr w:type="gramStart"/>
     <w:r>
       <w:rPr>
         <w:b/>
@@ -3662,7 +3902,16 @@
         <w:color w:val="000000" w:themeColor="text1"/>
         <w:sz w:val="18"/>
       </w:rPr>
-      <w:t xml:space="preserve">             Company </w:t>
+      <w:t xml:space="preserve">  </w:t>
+    </w:r>
+    <w:proofErr w:type="gramEnd"/>
+    <w:r>
+      <w:rPr>
+        <w:i/>
+        <w:color w:val="000000" w:themeColor="text1"/>
+        <w:sz w:val="18"/>
+      </w:rPr>
+      <w:t xml:space="preserve">           Company </w:t>
     </w:r>
     <w:r>
       <w:rPr>

</xml_diff>